<commit_message>
Adding .pdfs of documentation
</commit_message>
<xml_diff>
--- a/Project Documentation/Reproducibility Memo - Model Deployment.docx
+++ b/Project Documentation/Reproducibility Memo - Model Deployment.docx
@@ -75,57 +75,21 @@
         </w:rPr>
         <w:t xml:space="preserve">: </w:t>
       </w:r>
-      <w:bookmarkStart w:id="0" w:name="_GoBack"/>
-      <w:r>
-        <w:rPr>
-          <w:rFonts w:ascii="Times New Roman" w:hAnsi="Times New Roman" w:cs="Times New Roman"/>
-        </w:rPr>
-        <w:fldChar w:fldCharType="begin"/>
-      </w:r>
-      <w:r>
-        <w:rPr>
-          <w:rFonts w:ascii="Times New Roman" w:hAnsi="Times New Roman" w:cs="Times New Roman"/>
-        </w:rPr>
-        <w:instrText xml:space="preserve"> HYPERLINK "</w:instrText>
-      </w:r>
-      <w:r>
-        <w:rPr>
-          <w:rFonts w:ascii="Times New Roman" w:hAnsi="Times New Roman" w:cs="Times New Roman"/>
-        </w:rPr>
-        <w:instrText>https://github.com/dmanwill/Hand-Gesture-Recognition-Dataset-and-CNN-Model</w:instrText>
-      </w:r>
-      <w:r>
-        <w:rPr>
-          <w:rFonts w:ascii="Times New Roman" w:hAnsi="Times New Roman" w:cs="Times New Roman"/>
-        </w:rPr>
-        <w:instrText xml:space="preserve">" </w:instrText>
-      </w:r>
-      <w:r>
-        <w:rPr>
-          <w:rFonts w:ascii="Times New Roman" w:hAnsi="Times New Roman" w:cs="Times New Roman"/>
-        </w:rPr>
-        <w:fldChar w:fldCharType="separate"/>
-      </w:r>
-      <w:r>
-        <w:rPr>
-          <w:rStyle w:val="Hyperlink"/>
-          <w:rFonts w:ascii="Times New Roman" w:hAnsi="Times New Roman" w:cs="Times New Roman"/>
-        </w:rPr>
-        <w:t>https://github.com/dmanwill/Hand-Gesture-Recognition-Dataset-and-CNN-Model</w:t>
-      </w:r>
-      <w:r>
-        <w:rPr>
-          <w:rFonts w:ascii="Times New Roman" w:hAnsi="Times New Roman" w:cs="Times New Roman"/>
-        </w:rPr>
-        <w:fldChar w:fldCharType="end"/>
-      </w:r>
+      <w:hyperlink r:id="rId5" w:history="1">
+        <w:r>
+          <w:rPr>
+            <w:rStyle w:val="Hyperlink"/>
+            <w:rFonts w:ascii="Times New Roman" w:hAnsi="Times New Roman" w:cs="Times New Roman"/>
+          </w:rPr>
+          <w:t>https://github.com/dmanwill/Hand-Gesture-Recognition-Dataset-and-CNN-Model</w:t>
+        </w:r>
+      </w:hyperlink>
       <w:r>
         <w:rPr>
           <w:rFonts w:ascii="Times New Roman" w:hAnsi="Times New Roman" w:cs="Times New Roman"/>
         </w:rPr>
         <w:t xml:space="preserve">. </w:t>
       </w:r>
-      <w:bookmarkEnd w:id="0"/>
       <w:r>
         <w:rPr>
           <w:rFonts w:ascii="Times New Roman" w:hAnsi="Times New Roman" w:cs="Times New Roman"/>
@@ -188,7 +152,15 @@
         <w:rPr>
           <w:rFonts w:ascii="Times New Roman" w:hAnsi="Times New Roman" w:cs="Times New Roman"/>
         </w:rPr>
-        <w:t xml:space="preserve"> Then the Heroku app deployment is fairly straightforward.</w:t>
+        <w:t xml:space="preserve"> Then the Heroku app deployment is fairly straightforwa</w:t>
+      </w:r>
+      <w:bookmarkStart w:id="0" w:name="_GoBack"/>
+      <w:bookmarkEnd w:id="0"/>
+      <w:r>
+        <w:rPr>
+          <w:rFonts w:ascii="Times New Roman" w:hAnsi="Times New Roman" w:cs="Times New Roman"/>
+        </w:rPr>
+        <w:t>rd.</w:t>
       </w:r>
       <w:r>
         <w:rPr>
@@ -944,7 +916,7 @@
         </w:rPr>
         <w:t xml:space="preserve">See </w:t>
       </w:r>
-      <w:hyperlink r:id="rId5" w:history="1">
+      <w:hyperlink r:id="rId6" w:history="1">
         <w:r>
           <w:rPr>
             <w:rStyle w:val="Hyperlink"/>
@@ -1070,7 +1042,7 @@
       <w:r>
         <w:t xml:space="preserve">Went to </w:t>
       </w:r>
-      <w:hyperlink r:id="rId6" w:history="1">
+      <w:hyperlink r:id="rId7" w:history="1">
         <w:r>
           <w:rPr>
             <w:rStyle w:val="Hyperlink"/>

</xml_diff>